<commit_message>
Hecho parte de la actividad 22
</commit_message>
<xml_diff>
--- a/Word/22.docx
+++ b/Word/22.docx
@@ -3419,9 +3419,13 @@
         <w:pStyle w:val="Ttulo1"/>
         <w:spacing w:before="122"/>
         <w:ind w:left="1385"/>
-      </w:pPr>
-      <w:r>
-        <w:rPr>
+        <w:rPr>
+          <w:strike/>
+        </w:rPr>
+      </w:pPr>
+      <w:r>
+        <w:rPr>
+          <w:strike/>
           <w:noProof/>
         </w:rPr>
         <w:drawing>
@@ -3470,12 +3474,14 @@
       </w:r>
       <w:r>
         <w:rPr>
+          <w:strike/>
           <w:color w:val="424242"/>
         </w:rPr>
         <w:t>Micro</w:t>
       </w:r>
       <w:r>
         <w:rPr>
+          <w:strike/>
           <w:color w:val="424242"/>
           <w:spacing w:val="12"/>
         </w:rPr>
@@ -3483,12 +3489,14 @@
       </w:r>
       <w:r>
         <w:rPr>
+          <w:strike/>
           <w:color w:val="424242"/>
         </w:rPr>
         <w:t>desafío</w:t>
       </w:r>
       <w:r>
         <w:rPr>
+          <w:strike/>
           <w:color w:val="424242"/>
           <w:spacing w:val="12"/>
         </w:rPr>
@@ -3496,12 +3504,14 @@
       </w:r>
       <w:r>
         <w:rPr>
+          <w:strike/>
           <w:color w:val="424242"/>
         </w:rPr>
         <w:t>-</w:t>
       </w:r>
       <w:r>
         <w:rPr>
+          <w:strike/>
           <w:color w:val="424242"/>
           <w:spacing w:val="12"/>
         </w:rPr>
@@ -3510,6 +3520,7 @@
       <w:proofErr w:type="spellStart"/>
       <w:r>
         <w:rPr>
+          <w:strike/>
           <w:color w:val="424242"/>
         </w:rPr>
         <w:t>code</w:t>
@@ -3517,6 +3528,7 @@
       <w:proofErr w:type="spellEnd"/>
       <w:r>
         <w:rPr>
+          <w:strike/>
           <w:color w:val="424242"/>
           <w:spacing w:val="12"/>
         </w:rPr>
@@ -3525,6 +3537,7 @@
       <w:proofErr w:type="spellStart"/>
       <w:r>
         <w:rPr>
+          <w:strike/>
           <w:color w:val="424242"/>
         </w:rPr>
         <w:t>review</w:t>
@@ -3550,6 +3563,7 @@
       </w:pPr>
       <w:r>
         <w:rPr>
+          <w:strike/>
           <w:color w:val="666666"/>
         </w:rPr>
         <w:t xml:space="preserve">Repasando todo lo aprendido en </w:t>
@@ -3557,6 +3571,7 @@
       <w:proofErr w:type="spellStart"/>
       <w:r>
         <w:rPr>
+          <w:strike/>
           <w:color w:val="666666"/>
         </w:rPr>
         <w:t>Flexbox</w:t>
@@ -3564,6 +3579,7 @@
       <w:proofErr w:type="spellEnd"/>
       <w:r>
         <w:rPr>
+          <w:strike/>
           <w:color w:val="666666"/>
         </w:rPr>
         <w:t xml:space="preserve">, debemos </w:t>
@@ -3571,6 +3587,7 @@
       <w:proofErr w:type="spellStart"/>
       <w:r>
         <w:rPr>
+          <w:strike/>
           <w:color w:val="666666"/>
         </w:rPr>
         <w:t>modiﬁcar</w:t>
@@ -3578,6 +3595,7 @@
       <w:proofErr w:type="spellEnd"/>
       <w:r>
         <w:rPr>
+          <w:strike/>
           <w:color w:val="666666"/>
         </w:rPr>
         <w:t xml:space="preserve"> el </w:t>
@@ -3585,6 +3603,7 @@
       <w:proofErr w:type="spellStart"/>
       <w:r>
         <w:rPr>
+          <w:strike/>
           <w:color w:val="666666"/>
         </w:rPr>
         <w:t>footer</w:t>
@@ -3592,12 +3611,14 @@
       <w:proofErr w:type="spellEnd"/>
       <w:r>
         <w:rPr>
+          <w:strike/>
           <w:color w:val="666666"/>
         </w:rPr>
         <w:t xml:space="preserve"> para que se</w:t>
       </w:r>
       <w:r>
         <w:rPr>
+          <w:strike/>
           <w:color w:val="666666"/>
           <w:spacing w:val="1"/>
         </w:rPr>
@@ -3605,6 +3626,7 @@
       </w:r>
       <w:r>
         <w:rPr>
+          <w:strike/>
           <w:color w:val="666666"/>
           <w:w w:val="95"/>
         </w:rPr>
@@ -3612,6 +3634,7 @@
       </w:r>
       <w:r>
         <w:rPr>
+          <w:strike/>
           <w:color w:val="FF0000"/>
           <w:w w:val="95"/>
         </w:rPr>
@@ -3620,6 +3643,7 @@
       <w:proofErr w:type="gramStart"/>
       <w:r>
         <w:rPr>
+          <w:strike/>
           <w:color w:val="FF0000"/>
           <w:w w:val="95"/>
         </w:rPr>
@@ -3628,45 +3652,33 @@
       <w:proofErr w:type="gramEnd"/>
       <w:r>
         <w:rPr>
+          <w:strike/>
           <w:color w:val="FF0000"/>
           <w:w w:val="95"/>
         </w:rPr>
-        <w:t xml:space="preserve"> pero no </w:t>
+        <w:t xml:space="preserve"> pero no de la forma que </w:t>
       </w:r>
       <w:proofErr w:type="spellStart"/>
       <w:r>
         <w:rPr>
+          <w:strike/>
           <w:color w:val="FF0000"/>
           <w:w w:val="95"/>
         </w:rPr>
-        <w:t>de</w:t>
+        <w:t>esta</w:t>
       </w:r>
       <w:proofErr w:type="spellEnd"/>
       <w:r>
         <w:rPr>
+          <w:strike/>
           <w:color w:val="FF0000"/>
           <w:w w:val="95"/>
         </w:rPr>
-        <w:t xml:space="preserve"> la forma que </w:t>
-      </w:r>
-      <w:proofErr w:type="spellStart"/>
-      <w:r>
-        <w:rPr>
-          <w:color w:val="FF0000"/>
-          <w:w w:val="95"/>
-        </w:rPr>
-        <w:t>esta</w:t>
-      </w:r>
-      <w:proofErr w:type="spellEnd"/>
-      <w:r>
-        <w:rPr>
-          <w:color w:val="FF0000"/>
-          <w:w w:val="95"/>
-        </w:rPr>
         <w:t xml:space="preserve"> en la imagen</w:t>
       </w:r>
       <w:r>
         <w:rPr>
+          <w:strike/>
           <w:color w:val="666666"/>
           <w:w w:val="95"/>
         </w:rPr>

</xml_diff>